<commit_message>
add grasping pose learning
</commit_message>
<xml_diff>
--- a/doc/manual.docx
+++ b/doc/manual.docx
@@ -1958,36 +1958,70 @@
         </w:rPr>
       </w:pPr>
       <w:r>
-        <w:t xml:space="preserve">After the process is finished, </w:t>
-      </w:r>
-      <w:r>
-        <w:t xml:space="preserve">adjust the turntable’s pose then run </w:t>
-      </w:r>
-      <w:proofErr w:type="spellStart"/>
-      <w:r>
-        <w:t>setup_table</w:t>
-      </w:r>
-      <w:proofErr w:type="spellEnd"/>
-      <w:r>
-        <w:t xml:space="preserve"> (as </w:t>
-      </w:r>
+        <w:rPr>
+          <w:color w:val="000000" w:themeColor="text1"/>
+          <w:lang w:eastAsia="ja-JP"/>
+        </w:rPr>
+        <w:t>Open another terminal to publish a topic to add a new object category</w:t>
+      </w:r>
+    </w:p>
+    <w:p>
+      <w:pPr>
+        <w:pStyle w:val="HTML"/>
+        <w:shd w:val="clear" w:color="auto" w:fill="272822"/>
+        <w:ind w:left="360"/>
+        <w:rPr>
+          <w:color w:val="FFFFFF" w:themeColor="background1"/>
+        </w:rPr>
+      </w:pPr>
+      <w:proofErr w:type="spellStart"/>
       <w:proofErr w:type="gramStart"/>
       <w:r>
-        <w:t>a remind</w:t>
-      </w:r>
+        <w:rPr>
+          <w:color w:val="FFFFFF" w:themeColor="background1"/>
+        </w:rPr>
+        <w:t>rostopic</w:t>
+      </w:r>
+      <w:proofErr w:type="spellEnd"/>
       <w:proofErr w:type="gramEnd"/>
       <w:r>
-        <w:t>: do not put anything on the table when running this function)</w:t>
-      </w:r>
-      <w:r>
-        <w:t>, and repeat</w:t>
-      </w:r>
-      <w:r>
-        <w:t xml:space="preserve"> step 1-3 until you finish the data collection process.</w:t>
-      </w:r>
-    </w:p>
-    <w:p>
-      <w:pPr>
+        <w:rPr>
+          <w:color w:val="FFFFFF" w:themeColor="background1"/>
+        </w:rPr>
+        <w:t xml:space="preserve"> pub -1 /</w:t>
+      </w:r>
+      <w:proofErr w:type="spellStart"/>
+      <w:r>
+        <w:rPr>
+          <w:color w:val="FFFFFF" w:themeColor="background1"/>
+        </w:rPr>
+        <w:t>aero_data_collection</w:t>
+      </w:r>
+      <w:proofErr w:type="spellEnd"/>
+      <w:r>
+        <w:rPr>
+          <w:color w:val="FFFFFF" w:themeColor="background1"/>
+        </w:rPr>
+        <w:t xml:space="preserve"> </w:t>
+      </w:r>
+      <w:proofErr w:type="spellStart"/>
+      <w:r>
+        <w:rPr>
+          <w:color w:val="FFFFFF" w:themeColor="background1"/>
+        </w:rPr>
+        <w:t>std_msgs</w:t>
+      </w:r>
+      <w:proofErr w:type="spellEnd"/>
+      <w:r>
+        <w:rPr>
+          <w:color w:val="FFFFFF" w:themeColor="background1"/>
+        </w:rPr>
+        <w:t>/String "add new"</w:t>
+      </w:r>
+    </w:p>
+    <w:p>
+      <w:pPr>
+        <w:pStyle w:val="a5"/>
         <w:tabs>
           <w:tab w:val="left" w:pos="6570"/>
         </w:tabs>
@@ -1999,6 +2033,7 @@
     </w:p>
     <w:p>
       <w:pPr>
+        <w:pStyle w:val="a5"/>
         <w:tabs>
           <w:tab w:val="left" w:pos="6570"/>
         </w:tabs>
@@ -2007,6 +2042,117 @@
           <w:lang w:eastAsia="ja-JP"/>
         </w:rPr>
       </w:pPr>
+      <w:r>
+        <w:rPr>
+          <w:color w:val="000000" w:themeColor="text1"/>
+          <w:lang w:eastAsia="ja-JP"/>
+        </w:rPr>
+        <w:t>(</w:t>
+      </w:r>
+      <w:proofErr w:type="gramStart"/>
+      <w:r>
+        <w:rPr>
+          <w:color w:val="000000" w:themeColor="text1"/>
+          <w:lang w:eastAsia="ja-JP"/>
+        </w:rPr>
+        <w:t>if</w:t>
+      </w:r>
+      <w:proofErr w:type="gramEnd"/>
+      <w:r>
+        <w:rPr>
+          <w:color w:val="000000" w:themeColor="text1"/>
+          <w:lang w:eastAsia="ja-JP"/>
+        </w:rPr>
+        <w:t xml:space="preserve"> you want to recolle</w:t>
+      </w:r>
+      <w:r>
+        <w:rPr>
+          <w:color w:val="000000" w:themeColor="text1"/>
+          <w:lang w:eastAsia="ja-JP"/>
+        </w:rPr>
+        <w:t>ct the data, you can publish a</w:t>
+      </w:r>
+      <w:r>
+        <w:rPr>
+          <w:color w:val="000000" w:themeColor="text1"/>
+          <w:lang w:eastAsia="ja-JP"/>
+        </w:rPr>
+        <w:t xml:space="preserve"> command “do again”)</w:t>
+      </w:r>
+    </w:p>
+    <w:p>
+      <w:pPr>
+        <w:pStyle w:val="HTML"/>
+        <w:shd w:val="clear" w:color="auto" w:fill="272822"/>
+        <w:ind w:left="360"/>
+        <w:rPr>
+          <w:rFonts w:ascii="Consolas" w:hAnsi="Consolas" w:cs="Consolas"/>
+          <w:color w:val="F8F8F2"/>
+          <w:spacing w:val="-3"/>
+        </w:rPr>
+      </w:pPr>
+      <w:r>
+        <w:rPr>
+          <w:rFonts w:eastAsiaTheme="minorEastAsia" w:hint="eastAsia"/>
+          <w:color w:val="FFFFFF" w:themeColor="background1"/>
+          <w:lang w:eastAsia="ja-JP"/>
+        </w:rPr>
+        <w:t>*</w:t>
+      </w:r>
+      <w:proofErr w:type="spellStart"/>
+      <w:r>
+        <w:rPr>
+          <w:color w:val="FFFFFF" w:themeColor="background1"/>
+        </w:rPr>
+        <w:t>rostopic</w:t>
+      </w:r>
+      <w:proofErr w:type="spellEnd"/>
+      <w:r>
+        <w:rPr>
+          <w:color w:val="FFFFFF" w:themeColor="background1"/>
+        </w:rPr>
+        <w:t xml:space="preserve"> pub -1 /</w:t>
+      </w:r>
+      <w:proofErr w:type="spellStart"/>
+      <w:r>
+        <w:rPr>
+          <w:color w:val="FFFFFF" w:themeColor="background1"/>
+        </w:rPr>
+        <w:t>aero_data_collection</w:t>
+      </w:r>
+      <w:proofErr w:type="spellEnd"/>
+      <w:r>
+        <w:rPr>
+          <w:color w:val="FFFFFF" w:themeColor="background1"/>
+        </w:rPr>
+        <w:t xml:space="preserve"> </w:t>
+      </w:r>
+      <w:proofErr w:type="spellStart"/>
+      <w:r>
+        <w:rPr>
+          <w:color w:val="FFFFFF" w:themeColor="background1"/>
+        </w:rPr>
+        <w:t>std_msgs</w:t>
+      </w:r>
+      <w:proofErr w:type="spellEnd"/>
+      <w:r>
+        <w:rPr>
+          <w:color w:val="FFFFFF" w:themeColor="background1"/>
+        </w:rPr>
+        <w:t>/String "</w:t>
+      </w:r>
+      <w:r>
+        <w:rPr>
+          <w:color w:val="FFFFFF" w:themeColor="background1"/>
+        </w:rPr>
+        <w:t>do again</w:t>
+      </w:r>
+      <w:r>
+        <w:rPr>
+          <w:color w:val="FFFFFF" w:themeColor="background1"/>
+        </w:rPr>
+        <w:t>"</w:t>
+      </w:r>
     </w:p>
     <w:p>
       <w:pPr>
@@ -2018,6 +2164,58 @@
           <w:lang w:eastAsia="ja-JP"/>
         </w:rPr>
       </w:pPr>
+    </w:p>
+    <w:p>
+      <w:pPr>
+        <w:pStyle w:val="a5"/>
+        <w:numPr>
+          <w:ilvl w:val="0"/>
+          <w:numId w:val="3"/>
+        </w:numPr>
+        <w:tabs>
+          <w:tab w:val="left" w:pos="6570"/>
+        </w:tabs>
+        <w:rPr>
+          <w:color w:val="000000" w:themeColor="text1"/>
+          <w:lang w:eastAsia="ja-JP"/>
+        </w:rPr>
+      </w:pPr>
+      <w:r>
+        <w:t xml:space="preserve">After the process is finished, </w:t>
+      </w:r>
+      <w:r>
+        <w:t xml:space="preserve">adjust the turntable’s pose then run </w:t>
+      </w:r>
+      <w:proofErr w:type="spellStart"/>
+      <w:r>
+        <w:t>setup_table</w:t>
+      </w:r>
+      <w:proofErr w:type="spellEnd"/>
+      <w:r>
+        <w:t xml:space="preserve"> again</w:t>
+      </w:r>
+      <w:r>
+        <w:t xml:space="preserve"> (as </w:t>
+      </w:r>
+      <w:proofErr w:type="gramStart"/>
+      <w:r>
+        <w:t>a remind</w:t>
+      </w:r>
+      <w:proofErr w:type="gramEnd"/>
+      <w:r>
+        <w:t>: do not put anything on the table when running this function)</w:t>
+      </w:r>
+      <w:r>
+        <w:t>, and repeat</w:t>
+      </w:r>
+      <w:r>
+        <w:t xml:space="preserve"> step 1-4</w:t>
+      </w:r>
+      <w:r>
+        <w:t xml:space="preserve"> until you finish the data collection process.</w:t>
+      </w:r>
+      <w:bookmarkStart w:id="0" w:name="_GoBack"/>
+      <w:bookmarkEnd w:id="0"/>
     </w:p>
     <w:p>
       <w:pPr>
@@ -2233,8 +2431,6 @@
       <w:pPr>
         <w:pStyle w:val="2"/>
       </w:pPr>
-      <w:bookmarkStart w:id="0" w:name="_GoBack"/>
-      <w:bookmarkEnd w:id="0"/>
       <w:r>
         <w:lastRenderedPageBreak/>
         <w:t xml:space="preserve">*3.2 </w:t>
@@ -7642,7 +7838,7 @@
 </file>
 
 <file path=customXml/itemProps1.xml><?xml version="1.0" encoding="utf-8"?>
-<ds:datastoreItem xmlns:ds="http://schemas.openxmlformats.org/officeDocument/2006/customXml" ds:itemID="{C48FAEBC-73BD-404F-93FB-0CC16C9D22A7}">
+<ds:datastoreItem xmlns:ds="http://schemas.openxmlformats.org/officeDocument/2006/customXml" ds:itemID="{80F5A5F8-6DEE-4D59-9A75-03111C58F438}">
   <ds:schemaRefs>
     <ds:schemaRef ds:uri="http://schemas.openxmlformats.org/officeDocument/2006/bibliography"/>
   </ds:schemaRefs>

</xml_diff>